<commit_message>
added sample file and updated writeups
</commit_message>
<xml_diff>
--- a/project.docx
+++ b/project.docx
@@ -473,45 +473,12 @@
     </w:p>
     <w:p>
       <w:r>
-        <w:t>175-2</w:t>
-      </w:r>
-      <w:r>
-        <w:t>,9/</w:t>
-      </w:r>
-      <w:r>
-        <w:t>8</w:t>
-      </w:r>
-      <w:r>
-        <w:t>/23,123@abc,2,</w:t>
-      </w:r>
-      <w:r>
-        <w:t>1</w:t>
-      </w:r>
-    </w:p>
-    <w:p>
-      <w:r>
-        <w:t>175-2,9/</w:t>
-      </w:r>
-      <w:r>
-        <w:t>6</w:t>
-      </w:r>
-      <w:r>
-        <w:t>/23,</w:t>
-      </w:r>
-      <w:r>
-        <w:t>999</w:t>
-      </w:r>
-      <w:r>
-        <w:t>@abc,</w:t>
-      </w:r>
-      <w:r>
-        <w:t>10</w:t>
-      </w:r>
-      <w:r>
-        <w:t>,</w:t>
-      </w:r>
-      <w:r>
-        <w:t>0.999</w:t>
+        <w:t>175-2,9/8/23,123@abc,2,1</w:t>
+      </w:r>
+    </w:p>
+    <w:p>
+      <w:r>
+        <w:t>175-2,9/6/23,999@abc,10,0.999</w:t>
       </w:r>
     </w:p>
     <w:p>
@@ -1000,6 +967,103 @@
         <w:t xml:space="preserve"> CATGORY, ON_PROMOTION values.</w:t>
       </w:r>
     </w:p>
+    <w:p/>
+    <w:p>
+      <w:pPr>
+        <w:rPr>
+          <w:b/>
+          <w:bCs/>
+        </w:rPr>
+      </w:pPr>
+      <w:r>
+        <w:rPr>
+          <w:b/>
+          <w:bCs/>
+        </w:rPr>
+        <w:t xml:space="preserve">Prompt Engineering </w:t>
+      </w:r>
+      <w:proofErr w:type="gramStart"/>
+      <w:r>
+        <w:rPr>
+          <w:b/>
+          <w:bCs/>
+        </w:rPr>
+        <w:t>summary</w:t>
+      </w:r>
+      <w:proofErr w:type="gramEnd"/>
+    </w:p>
+    <w:p/>
+    <w:p>
+      <w:proofErr w:type="gramStart"/>
+      <w:r>
+        <w:t>Originally</w:t>
+      </w:r>
+      <w:proofErr w:type="gramEnd"/>
+      <w:r>
+        <w:t xml:space="preserve"> I tried to have the neural network take into account the CATEGORY as an additional feature but it was too difficult. I also wanted to use ON_PROMOTION as an additional feature instead of another output but that also ran into issues during the forecasting portion of the code.</w:t>
+      </w:r>
+      <w:r>
+        <w:t xml:space="preserve"> </w:t>
+      </w:r>
+      <w:proofErr w:type="gramStart"/>
+      <w:r>
+        <w:t>Therefore</w:t>
+      </w:r>
+      <w:proofErr w:type="gramEnd"/>
+      <w:r>
+        <w:t xml:space="preserve"> I had to simplify the code to do a more simplistic forecast instead.</w:t>
+      </w:r>
+      <w:r>
+        <w:t xml:space="preserve"> The code now takes in a series of TOTAL_QUANTITY and ON_PROMOTION and forecasts the same two columns.</w:t>
+      </w:r>
+    </w:p>
+    <w:p/>
+    <w:p>
+      <w:pPr>
+        <w:rPr>
+          <w:b/>
+          <w:bCs/>
+        </w:rPr>
+      </w:pPr>
+      <w:r>
+        <w:rPr>
+          <w:b/>
+          <w:bCs/>
+        </w:rPr>
+        <w:t>Code Revisions</w:t>
+      </w:r>
+    </w:p>
+    <w:p/>
+    <w:p>
+      <w:r>
+        <w:t xml:space="preserve">You can see my code revisions by going to the </w:t>
+      </w:r>
+      <w:proofErr w:type="spellStart"/>
+      <w:r>
+        <w:t>Github</w:t>
+      </w:r>
+      <w:proofErr w:type="spellEnd"/>
+      <w:r>
+        <w:t xml:space="preserve"> account and looking at the difference between the first and last commits. The first commit is the raw code output from </w:t>
+      </w:r>
+      <w:proofErr w:type="gramStart"/>
+      <w:r>
+        <w:t>GPT4</w:t>
+      </w:r>
+      <w:proofErr w:type="gramEnd"/>
+      <w:r>
+        <w:t xml:space="preserve"> and the last commit is my work that produces the </w:t>
+      </w:r>
+      <w:proofErr w:type="spellStart"/>
+      <w:r>
+        <w:t>streamlit</w:t>
+      </w:r>
+      <w:proofErr w:type="spellEnd"/>
+      <w:r>
+        <w:t xml:space="preserve"> app.</w:t>
+      </w:r>
+    </w:p>
+    <w:p/>
     <w:p/>
     <w:sectPr>
       <w:pgSz w:w="12240" w:h="15840"/>

</xml_diff>